<commit_message>
Falta documentos test y entrevista
</commit_message>
<xml_diff>
--- a/Entrega 3/Documentos día 28/Documento interno.docx
+++ b/Entrega 3/Documentos día 28/Documento interno.docx
@@ -54,39 +54,10 @@
         <w:rPr>
           <w:b/>
         </w:rPr>
-        <w:t>Observación de campo</w:t>
-      </w:r>
-      <w:r>
-        <w:t xml:space="preserve">. </w:t>
-      </w:r>
-      <w:r>
-        <w:t xml:space="preserve">Se permitirá un tiempo 5 </w:t>
-      </w:r>
-      <w:r>
-        <w:t xml:space="preserve">– 10 </w:t>
-      </w:r>
-      <w:r>
-        <w:t>minutos para</w:t>
-      </w:r>
-      <w:r>
-        <w:t xml:space="preserve"> que los usuarios exploren</w:t>
-      </w:r>
-      <w:r>
-        <w:t xml:space="preserve"> libremente la aplicación</w:t>
-      </w:r>
-      <w:r>
-        <w:t xml:space="preserve">: el </w:t>
-      </w:r>
-      <w:bookmarkStart w:id="0" w:name="_GoBack"/>
-      <w:bookmarkEnd w:id="0"/>
-      <w:r>
-        <w:t>módulo del alumno con sus test y de</w:t>
-      </w:r>
-      <w:r>
-        <w:t>l profesor con sus opciones.</w:t>
-      </w:r>
-      <w:r>
-        <w:t xml:space="preserve"> Serán observados durante el uso de la aplicación</w:t>
+        <w:t>Perfil de usuario.</w:t>
+      </w:r>
+      <w:r>
+        <w:t xml:space="preserve"> El usuario desempeñará tanto el papel de alumno como el de profesor, por tanto, usara ambos módulos de la aplicación. Para ello se le facilitará un usuario de alumno y de profesor con sus respectivas contraseñas.</w:t>
       </w:r>
     </w:p>
     <w:p>
@@ -102,25 +73,34 @@
         <w:rPr>
           <w:b/>
         </w:rPr>
-        <w:t xml:space="preserve">Grabación del uso. </w:t>
-      </w:r>
-      <w:r>
-        <w:t xml:space="preserve">Se grabará la pantalla mientras los usuarios interaccionan con </w:t>
-      </w:r>
-      <w:r>
-        <w:t>la aplicación</w:t>
-      </w:r>
-      <w:r>
-        <w:t xml:space="preserve">. Se tendrá también en cuenta </w:t>
-      </w:r>
-      <w:r>
-        <w:t xml:space="preserve">el conteo de clics </w:t>
-      </w:r>
-      <w:r>
-        <w:t>de ratón</w:t>
-      </w:r>
-      <w:r>
-        <w:t>.</w:t>
+        <w:t>Observación de campo</w:t>
+      </w:r>
+      <w:r>
+        <w:t xml:space="preserve">. </w:t>
+      </w:r>
+      <w:r>
+        <w:t xml:space="preserve">Se permitirá un tiempo 5 </w:t>
+      </w:r>
+      <w:r>
+        <w:t xml:space="preserve">– 10 </w:t>
+      </w:r>
+      <w:r>
+        <w:t>minutos para</w:t>
+      </w:r>
+      <w:r>
+        <w:t xml:space="preserve"> que los usuarios exploren</w:t>
+      </w:r>
+      <w:r>
+        <w:t xml:space="preserve"> libremente la aplicación</w:t>
+      </w:r>
+      <w:r>
+        <w:t>: el módulo del alumno con sus test y de</w:t>
+      </w:r>
+      <w:r>
+        <w:t>l profesor con sus opciones.</w:t>
+      </w:r>
+      <w:r>
+        <w:t xml:space="preserve"> Serán observados durante el uso de la aplicación</w:t>
       </w:r>
     </w:p>
     <w:p>
@@ -136,22 +116,25 @@
         <w:rPr>
           <w:b/>
         </w:rPr>
-        <w:t>Entrevista</w:t>
-      </w:r>
-      <w:r>
-        <w:t xml:space="preserve">. </w:t>
-      </w:r>
-      <w:r>
-        <w:t xml:space="preserve">Se seguirá un </w:t>
-      </w:r>
-      <w:r>
-        <w:t>guion</w:t>
-      </w:r>
-      <w:r>
-        <w:t xml:space="preserve"> preestablecido y estru</w:t>
-      </w:r>
-      <w:r>
-        <w:t>cturado, aunque durante la sesión de evaluación podrá hacer preguntas adicionales en función de las impresiones del evaluado.</w:t>
+        <w:t xml:space="preserve">Grabación del uso. </w:t>
+      </w:r>
+      <w:r>
+        <w:t xml:space="preserve">Se grabará la pantalla mientras los usuarios interaccionan con </w:t>
+      </w:r>
+      <w:r>
+        <w:t>la aplicación</w:t>
+      </w:r>
+      <w:r>
+        <w:t xml:space="preserve">. Se tendrá también en cuenta </w:t>
+      </w:r>
+      <w:r>
+        <w:t xml:space="preserve">el conteo de clics </w:t>
+      </w:r>
+      <w:r>
+        <w:t>de ratón</w:t>
+      </w:r>
+      <w:r>
+        <w:t>.</w:t>
       </w:r>
     </w:p>
     <w:p>
@@ -167,11 +150,44 @@
         <w:rPr>
           <w:b/>
         </w:rPr>
-        <w:t>Perfil de usuario.</w:t>
-      </w:r>
-      <w:r>
-        <w:t xml:space="preserve"> El usuario desempeñará tanto el papel de alumno como el de profesor, por tanto, usara ambos módulos de la aplicación. Para ello se le facilitará un usuario de alumno y de profesor con sus respectivas contraseñas.</w:t>
-      </w:r>
+        <w:t>Entrevista</w:t>
+      </w:r>
+      <w:r>
+        <w:t xml:space="preserve">. </w:t>
+      </w:r>
+      <w:r>
+        <w:t xml:space="preserve">Se seguirá un </w:t>
+      </w:r>
+      <w:r>
+        <w:t>guion</w:t>
+      </w:r>
+      <w:r>
+        <w:t xml:space="preserve"> preestablecido y estru</w:t>
+      </w:r>
+      <w:r>
+        <w:t>cturado, aunque durante la sesión de evaluación podrá hacer preguntas adicionales en función de las impresiones del evaluado.</w:t>
+      </w:r>
+    </w:p>
+    <w:p>
+      <w:pPr>
+        <w:pStyle w:val="Prrafodelista"/>
+        <w:numPr>
+          <w:ilvl w:val="0"/>
+          <w:numId w:val="3"/>
+        </w:numPr>
+        <w:jc w:val="both"/>
+      </w:pPr>
+      <w:r>
+        <w:rPr>
+          <w:b/>
+        </w:rPr>
+        <w:t>Test</w:t>
+      </w:r>
+      <w:r>
+        <w:t xml:space="preserve">. </w:t>
+      </w:r>
+      <w:bookmarkStart w:id="0" w:name="_GoBack"/>
+      <w:bookmarkEnd w:id="0"/>
     </w:p>
     <w:sectPr>
       <w:pgSz w:w="11906" w:h="16838"/>

</xml_diff>

<commit_message>
Me da miedo un posible pantallazo azul
</commit_message>
<xml_diff>
--- a/Entrega 3/Documentos día 28/Documento interno.docx
+++ b/Entrega 3/Documentos día 28/Documento interno.docx
@@ -79,10 +79,15 @@
         <w:t xml:space="preserve">. </w:t>
       </w:r>
       <w:r>
-        <w:t xml:space="preserve">Se permitirá un tiempo 5 </w:t>
-      </w:r>
-      <w:r>
-        <w:t xml:space="preserve">– 10 </w:t>
+        <w:t>Se</w:t>
+      </w:r>
+      <w:r>
+        <w:t xml:space="preserve"> permitirá un tiempo de unos 5</w:t>
+      </w:r>
+      <w:bookmarkStart w:id="0" w:name="_GoBack"/>
+      <w:bookmarkEnd w:id="0"/>
+      <w:r>
+        <w:t xml:space="preserve"> </w:t>
       </w:r>
       <w:r>
         <w:t>minutos para</w:t>
@@ -186,8 +191,44 @@
       <w:r>
         <w:t xml:space="preserve">. </w:t>
       </w:r>
-      <w:bookmarkStart w:id="0" w:name="_GoBack"/>
-      <w:bookmarkEnd w:id="0"/>
+    </w:p>
+    <w:p>
+      <w:pPr>
+        <w:pStyle w:val="Prrafodelista"/>
+        <w:numPr>
+          <w:ilvl w:val="1"/>
+          <w:numId w:val="3"/>
+        </w:numPr>
+        <w:jc w:val="both"/>
+      </w:pPr>
+      <w:r>
+        <w:rPr>
+          <w:b/>
+        </w:rPr>
+        <w:t>Interacción constructivista</w:t>
+      </w:r>
+    </w:p>
+    <w:p>
+      <w:pPr>
+        <w:ind w:left="1080"/>
+        <w:jc w:val="both"/>
+      </w:pPr>
+    </w:p>
+    <w:p>
+      <w:pPr>
+        <w:pStyle w:val="Prrafodelista"/>
+        <w:numPr>
+          <w:ilvl w:val="1"/>
+          <w:numId w:val="3"/>
+        </w:numPr>
+        <w:jc w:val="both"/>
+      </w:pPr>
+      <w:r>
+        <w:rPr>
+          <w:b/>
+        </w:rPr>
+        <w:t>Medida de las prestaciones</w:t>
+      </w:r>
     </w:p>
     <w:sectPr>
       <w:pgSz w:w="11906" w:h="16838"/>
@@ -214,7 +255,7 @@
         <w:ind w:left="720" w:hanging="360"/>
       </w:pPr>
     </w:lvl>
-    <w:lvl w:ilvl="1" w:tplc="0C0A0019" w:tentative="1">
+    <w:lvl w:ilvl="1" w:tplc="0C0A0019">
       <w:start w:val="1"/>
       <w:numFmt w:val="lowerLetter"/>
       <w:lvlText w:val="%2."/>

</xml_diff>

<commit_message>
Antes de hablar con la profesora
</commit_message>
<xml_diff>
--- a/Entrega 3/Documentos día 28/Documento interno.docx
+++ b/Entrega 3/Documentos día 28/Documento interno.docx
@@ -31,6 +31,43 @@
       <w:r>
         <w:t xml:space="preserve"> al usuario que el prototipo es funcional pero que faltan contenidos y algunas cuestiones de mejora de accesibilidad para facilitar el uso a personas con dificultades auditivas.</w:t>
       </w:r>
+    </w:p>
+    <w:p>
+      <w:pPr>
+        <w:spacing w:after="120" w:line="360" w:lineRule="auto"/>
+        <w:jc w:val="both"/>
+        <w:rPr>
+          <w:b/>
+        </w:rPr>
+      </w:pPr>
+      <w:r>
+        <w:rPr>
+          <w:b/>
+        </w:rPr>
+        <w:t>Perfiles de usuario:</w:t>
+      </w:r>
+    </w:p>
+    <w:p>
+      <w:pPr>
+        <w:spacing w:after="120" w:line="360" w:lineRule="auto"/>
+        <w:jc w:val="both"/>
+      </w:pPr>
+      <w:r>
+        <w:tab/>
+        <w:t>La aplicación está destinada a alumnos</w:t>
+      </w:r>
+      <w:r>
+        <w:t xml:space="preserve"> y profesores</w:t>
+      </w:r>
+      <w:r>
+        <w:t xml:space="preserve"> de Primer Ciclo de Educación Primaria.</w:t>
+      </w:r>
+      <w:r>
+        <w:t xml:space="preserve"> Se trata de un Prototipo vertical de alta fidelidad </w:t>
+      </w:r>
+      <w:r>
+        <w:t>para el aprendizaje de Conocimiento del Medio.</w:t>
+      </w:r>
       <w:bookmarkStart w:id="0" w:name="_GoBack"/>
       <w:bookmarkEnd w:id="0"/>
     </w:p>
@@ -38,8 +75,14 @@
       <w:pPr>
         <w:spacing w:after="120" w:line="360" w:lineRule="auto"/>
         <w:jc w:val="both"/>
-      </w:pPr>
-      <w:r>
+        <w:rPr>
+          <w:b/>
+        </w:rPr>
+      </w:pPr>
+      <w:r>
+        <w:rPr>
+          <w:b/>
+        </w:rPr>
         <w:t>Pasos de la sesión:</w:t>
       </w:r>
     </w:p>
@@ -159,6 +202,26 @@
         <w:rPr>
           <w:b/>
         </w:rPr>
+        <w:t>Entrevista</w:t>
+      </w:r>
+      <w:r>
+        <w:t>. Se seguirá un guion preestablecido y estructurado, aunque  ampliable. El motivo es que durante la sesión de evaluación podrán surgir preguntas adicionales en función de las impresiones sobre el evaluado. Tiempo estimado 5 – 8 minutos.</w:t>
+      </w:r>
+    </w:p>
+    <w:p>
+      <w:pPr>
+        <w:pStyle w:val="Prrafodelista"/>
+        <w:numPr>
+          <w:ilvl w:val="0"/>
+          <w:numId w:val="3"/>
+        </w:numPr>
+        <w:spacing w:after="120" w:line="360" w:lineRule="auto"/>
+        <w:jc w:val="both"/>
+      </w:pPr>
+      <w:r>
+        <w:rPr>
+          <w:b/>
+        </w:rPr>
         <w:t>Test</w:t>
       </w:r>
       <w:r>
@@ -191,19 +254,16 @@
         <w:t xml:space="preserve">. </w:t>
       </w:r>
       <w:r>
-        <w:t xml:space="preserve">Se tendrán dos usuarios que realizarán una tarea preestablecida, por ejemplo: </w:t>
-      </w:r>
-      <w:r>
-        <w:t>añadir un video como contenido, realizar un ejercicio, etc</w:t>
-      </w:r>
-      <w:r>
-        <w:t>. Como no podremos disponer de dos usuarios de Educación simultáneamente, un miembro del equipo desempeñará el papel de alumno de educación.</w:t>
+        <w:t>Se tendrán dos usuarios que realizarán una tarea preestablecida, por ejemplo: añadir un video como contenido, realizar un ejercicio, etc. Como no podremos disponer de dos usuarios de Educación simultáneamente, un miembro del equipo desempeñará el papel de alumno de educación.</w:t>
       </w:r>
       <w:r>
         <w:t xml:space="preserve"> Si el usuario de Educación no expresa sus pensamientos en voz alta, se realizarán preguntas para motivarle.</w:t>
       </w:r>
       <w:r>
-        <w:t xml:space="preserve"> Tiempo estimado 6 – 7 minutos.</w:t>
+        <w:t xml:space="preserve"> Tiempo estimado 7 - 10</w:t>
+      </w:r>
+      <w:r>
+        <w:t xml:space="preserve"> minutos.</w:t>
       </w:r>
     </w:p>
     <w:p>
@@ -238,54 +298,53 @@
         <w:t>La medida de las prestaciones se podrá realizar al mismo tiempo que se aplica el test de Interacción constructivista.</w:t>
       </w:r>
       <w:r>
-        <w:t xml:space="preserve"> Entre las medidas de rendimiento que se tomarán se encuentran: conteo de errores y de clics y entre las medidas subjetivas se apuntará cualquier reflexión, comentario, percepción y gesticulación que haga el usuario.</w:t>
-      </w:r>
-    </w:p>
-    <w:p>
-      <w:pPr>
-        <w:pStyle w:val="Prrafodelista"/>
-        <w:numPr>
-          <w:ilvl w:val="0"/>
-          <w:numId w:val="3"/>
-        </w:numPr>
+        <w:t xml:space="preserve"> Entre las medidas de rendimiento que se tomarán se </w:t>
+      </w:r>
+      <w:r>
+        <w:lastRenderedPageBreak/>
+        <w:t>encuentran: conteo de errores y de clics y entre las medidas subjetivas se apuntará cualquier reflexión, comentario, percepción y gesticulación que haga el usuario.</w:t>
+      </w:r>
+    </w:p>
+    <w:p>
+      <w:pPr>
         <w:spacing w:after="120" w:line="360" w:lineRule="auto"/>
         <w:jc w:val="both"/>
-      </w:pPr>
-      <w:r>
-        <w:rPr>
-          <w:b/>
-        </w:rPr>
-        <w:t>Entrevista</w:t>
-      </w:r>
-      <w:r>
-        <w:t xml:space="preserve">. Se seguirá un guion preestablecido y estructurado, aunque </w:t>
-      </w:r>
-      <w:r>
-        <w:t xml:space="preserve"> ampliable. El motivo es que </w:t>
-      </w:r>
-      <w:r>
-        <w:t>duran</w:t>
-      </w:r>
-      <w:r>
-        <w:t xml:space="preserve">te la sesión de evaluación podrán surgir </w:t>
-      </w:r>
-      <w:r>
-        <w:t xml:space="preserve">preguntas adicionales en función de las impresiones </w:t>
-      </w:r>
-      <w:r>
-        <w:t>sobre el</w:t>
-      </w:r>
-      <w:r>
-        <w:t xml:space="preserve"> evaluado.</w:t>
-      </w:r>
-      <w:r>
-        <w:t xml:space="preserve"> Tiempo estimado</w:t>
-      </w:r>
-      <w:r>
-        <w:t xml:space="preserve"> </w:t>
-      </w:r>
-      <w:r>
-        <w:t>5 – 8 minutos.</w:t>
+        <w:rPr>
+          <w:b/>
+        </w:rPr>
+      </w:pPr>
+      <w:r>
+        <w:rPr>
+          <w:b/>
+        </w:rPr>
+        <w:t>Roles en la sesión:</w:t>
+      </w:r>
+    </w:p>
+    <w:p>
+      <w:pPr>
+        <w:spacing w:after="120" w:line="360" w:lineRule="auto"/>
+        <w:jc w:val="both"/>
+      </w:pPr>
+      <w:r>
+        <w:t>Rol de Toma de medidas</w:t>
+      </w:r>
+    </w:p>
+    <w:p>
+      <w:pPr>
+        <w:spacing w:after="120" w:line="360" w:lineRule="auto"/>
+        <w:jc w:val="both"/>
+      </w:pPr>
+      <w:r>
+        <w:t>Rol de Coordinador</w:t>
+      </w:r>
+    </w:p>
+    <w:p>
+      <w:pPr>
+        <w:spacing w:after="120" w:line="360" w:lineRule="auto"/>
+        <w:jc w:val="both"/>
+      </w:pPr>
+      <w:r>
+        <w:t>Rol de Relación con el usuario</w:t>
       </w:r>
     </w:p>
     <w:sectPr>
@@ -1401,7 +1460,7 @@
 </file>
 
 <file path=customXml/itemProps1.xml><?xml version="1.0" encoding="utf-8"?>
-<ds:datastoreItem xmlns:ds="http://schemas.openxmlformats.org/officeDocument/2006/customXml" ds:itemID="{032BF27A-982B-4576-B199-AF7B4B874875}">
+<ds:datastoreItem xmlns:ds="http://schemas.openxmlformats.org/officeDocument/2006/customXml" ds:itemID="{BB2B1DB7-4336-408C-A1CB-62EC3FA2860C}">
   <ds:schemaRefs>
     <ds:schemaRef ds:uri="http://schemas.openxmlformats.org/officeDocument/2006/bibliography"/>
   </ds:schemaRefs>

</xml_diff>

<commit_message>
Antes de la entrega a 3
</commit_message>
<xml_diff>
--- a/Entrega 3/Documentos día 28/Documento interno.docx
+++ b/Entrega 3/Documentos día 28/Documento interno.docx
@@ -46,8 +46,6 @@
         </w:rPr>
         <w:t>Introducción:</w:t>
       </w:r>
-      <w:bookmarkStart w:id="0" w:name="_GoBack"/>
-      <w:bookmarkEnd w:id="0"/>
     </w:p>
     <w:p>
       <w:pPr>
@@ -56,16 +54,7 @@
       </w:pPr>
       <w:r>
         <w:tab/>
-        <w:t>La aplicación está destinada a alumnos</w:t>
-      </w:r>
-      <w:r>
-        <w:t xml:space="preserve"> y profesores</w:t>
-      </w:r>
-      <w:r>
-        <w:t xml:space="preserve"> de Primer Ciclo de Educación Primaria.</w:t>
-      </w:r>
-      <w:r>
-        <w:t xml:space="preserve"> Se trata de un Prototipo vertical de alta fidelidad </w:t>
+        <w:t xml:space="preserve">La aplicación está destinada a alumnos y profesores de Primer Ciclo de Educación Primaria. Se trata de un Prototipo vertical de alta fidelidad </w:t>
       </w:r>
       <w:r>
         <w:t>para el aprendizaje de Conocimiento del Medio.</w:t>
@@ -334,6 +323,25 @@
       <w:r>
         <w:t>Rol de Toma de medidas</w:t>
       </w:r>
+      <w:r>
+        <w:t xml:space="preserve">: </w:t>
+      </w:r>
+      <w:proofErr w:type="spellStart"/>
+      <w:r>
+        <w:t>Mattia</w:t>
+      </w:r>
+      <w:proofErr w:type="spellEnd"/>
+      <w:r>
+        <w:t xml:space="preserve"> </w:t>
+      </w:r>
+      <w:proofErr w:type="spellStart"/>
+      <w:r>
+        <w:t>Rosselli</w:t>
+      </w:r>
+      <w:proofErr w:type="spellEnd"/>
+      <w:r>
+        <w:t>. Su papel será observar al usuario de la aplicación, ver el tiempo que tarda en realizar las tareas y manejar el programa de captura de pantalla, así como el de conteo de clics.</w:t>
+      </w:r>
     </w:p>
     <w:p>
       <w:pPr>
@@ -341,7 +349,18 @@
         <w:jc w:val="both"/>
       </w:pPr>
       <w:r>
-        <w:t>Rol de Coordinador</w:t>
+        <w:t>Rol de Relación con el usuario</w:t>
+      </w:r>
+      <w:r>
+        <w:t xml:space="preserve">: Jorge Justo </w:t>
+      </w:r>
+      <w:proofErr w:type="spellStart"/>
+      <w:r>
+        <w:t>Vergés</w:t>
+      </w:r>
+      <w:proofErr w:type="spellEnd"/>
+      <w:r>
+        <w:t>. Hará las entrevistas a los usuarios de la aplicación y responderá las dudas de los mismos salvo en las fases donde no se deba para no influir en el usuario.</w:t>
       </w:r>
     </w:p>
     <w:p>
@@ -350,8 +369,18 @@
         <w:jc w:val="both"/>
       </w:pPr>
       <w:r>
-        <w:t>Rol de Relación con el usuario</w:t>
-      </w:r>
+        <w:t xml:space="preserve">Rol de Coordinador: Héctor Fernández </w:t>
+      </w:r>
+      <w:proofErr w:type="spellStart"/>
+      <w:r>
+        <w:t>Matellanes</w:t>
+      </w:r>
+      <w:proofErr w:type="spellEnd"/>
+      <w:r>
+        <w:t>. Se encargará de cambiar de fase durante la ejecución de la evaluación con el usuario, controlará los tiempos y reforzará cualquiera de los roles anteriores dependiendo de las necesidades.</w:t>
+      </w:r>
+      <w:bookmarkStart w:id="0" w:name="_GoBack"/>
+      <w:bookmarkEnd w:id="0"/>
     </w:p>
     <w:sectPr>
       <w:pgSz w:w="11906" w:h="16838"/>
@@ -1466,7 +1495,7 @@
 </file>
 
 <file path=customXml/itemProps1.xml><?xml version="1.0" encoding="utf-8"?>
-<ds:datastoreItem xmlns:ds="http://schemas.openxmlformats.org/officeDocument/2006/customXml" ds:itemID="{41F3A4B8-28FA-4251-A324-61172D2F1003}">
+<ds:datastoreItem xmlns:ds="http://schemas.openxmlformats.org/officeDocument/2006/customXml" ds:itemID="{DBBDD380-2557-451F-8023-8B76A40824FB}">
   <ds:schemaRefs>
     <ds:schemaRef ds:uri="http://schemas.openxmlformats.org/officeDocument/2006/bibliography"/>
   </ds:schemaRefs>

</xml_diff>

<commit_message>
Preentrega ya enviada. Memoria 3 empezada
</commit_message>
<xml_diff>
--- a/Entrega 3/Documentos día 28/Documento interno.docx
+++ b/Entrega 3/Documentos día 28/Documento interno.docx
@@ -59,6 +59,30 @@
       <w:r>
         <w:t>para el aprendizaje de Conocimiento del Medio.</w:t>
       </w:r>
+    </w:p>
+    <w:p>
+      <w:pPr>
+        <w:spacing w:after="120" w:line="360" w:lineRule="auto"/>
+        <w:jc w:val="both"/>
+      </w:pPr>
+      <w:r>
+        <w:tab/>
+        <w:t>La aplicación web puede ser accedida a través del siguiente enlace:</w:t>
+      </w:r>
+    </w:p>
+    <w:p>
+      <w:pPr>
+        <w:spacing w:after="120" w:line="360" w:lineRule="auto"/>
+        <w:jc w:val="center"/>
+      </w:pPr>
+      <w:hyperlink r:id="rId6" w:history="1">
+        <w:r>
+          <w:rPr>
+            <w:rStyle w:val="Hipervnculo"/>
+          </w:rPr>
+          <w:t>www.conocimientodelmedio.tk</w:t>
+        </w:r>
+      </w:hyperlink>
     </w:p>
     <w:p>
       <w:pPr>
@@ -275,6 +299,7 @@
         <w:rPr>
           <w:b/>
         </w:rPr>
+        <w:lastRenderedPageBreak/>
         <w:t>Medida de las prestaciones</w:t>
       </w:r>
       <w:r>
@@ -293,11 +318,7 @@
         <w:t>La medida de las prestaciones se podrá realizar al mismo tiempo que se aplica el test de Interacción constructivista.</w:t>
       </w:r>
       <w:r>
-        <w:t xml:space="preserve"> Entre las medidas de rendimiento que se tomarán se </w:t>
-      </w:r>
-      <w:r>
-        <w:lastRenderedPageBreak/>
-        <w:t>encuentran: conteo de errores y de clics y entre las medidas subjetivas se apuntará cualquier reflexión, comentario, percepción y gesticulación que haga el usuario.</w:t>
+        <w:t xml:space="preserve"> Entre las medidas de rendimiento que se tomarán se encuentran: conteo de errores y de clics y entre las medidas subjetivas se apuntará cualquier reflexión, comentario, percepción y gesticulación que haga el usuario.</w:t>
       </w:r>
     </w:p>
     <w:p>
@@ -318,69 +339,49 @@
     <w:p>
       <w:pPr>
         <w:spacing w:after="120" w:line="360" w:lineRule="auto"/>
+        <w:ind w:firstLine="708"/>
         <w:jc w:val="both"/>
       </w:pPr>
-      <w:r>
-        <w:t>Rol de Toma de medidas</w:t>
-      </w:r>
-      <w:r>
-        <w:t xml:space="preserve">: </w:t>
-      </w:r>
-      <w:proofErr w:type="spellStart"/>
-      <w:r>
-        <w:t>Mattia</w:t>
-      </w:r>
-      <w:proofErr w:type="spellEnd"/>
-      <w:r>
-        <w:t xml:space="preserve"> </w:t>
-      </w:r>
-      <w:proofErr w:type="spellStart"/>
-      <w:r>
-        <w:t>Rosselli</w:t>
-      </w:r>
-      <w:proofErr w:type="spellEnd"/>
-      <w:r>
-        <w:t>. Su papel será observar al usuario de la aplicación, ver el tiempo que tarda en realizar las tareas y manejar el programa de captura de pantalla, así como el de conteo de clics.</w:t>
-      </w:r>
-    </w:p>
-    <w:p>
-      <w:pPr>
-        <w:spacing w:after="120" w:line="360" w:lineRule="auto"/>
-        <w:jc w:val="both"/>
-      </w:pPr>
-      <w:r>
-        <w:t>Rol de Relación con el usuario</w:t>
-      </w:r>
-      <w:r>
-        <w:t xml:space="preserve">: Jorge Justo </w:t>
-      </w:r>
-      <w:proofErr w:type="spellStart"/>
-      <w:r>
-        <w:t>Vergés</w:t>
-      </w:r>
-      <w:proofErr w:type="spellEnd"/>
-      <w:r>
-        <w:t>. Hará las entrevistas a los usuarios de la aplicación y responderá las dudas de los mismos salvo en las fases donde no se deba para no influir en el usuario.</w:t>
-      </w:r>
-    </w:p>
-    <w:p>
-      <w:pPr>
-        <w:spacing w:after="120" w:line="360" w:lineRule="auto"/>
-        <w:jc w:val="both"/>
-      </w:pPr>
-      <w:r>
-        <w:t xml:space="preserve">Rol de Coordinador: Héctor Fernández </w:t>
-      </w:r>
-      <w:proofErr w:type="spellStart"/>
-      <w:r>
-        <w:t>Matellanes</w:t>
-      </w:r>
-      <w:proofErr w:type="spellEnd"/>
-      <w:r>
-        <w:t>. Se encargará de cambiar de fase durante la ejecución de la evaluación con el usuario, controlará los tiempos y reforzará cualquiera de los roles anteriores dependiendo de las necesidades.</w:t>
-      </w:r>
       <w:bookmarkStart w:id="0" w:name="_GoBack"/>
       <w:bookmarkEnd w:id="0"/>
+      <w:r>
+        <w:t>Rol de Toma de medidas</w:t>
+      </w:r>
+      <w:r>
+        <w:t>: Mattia Rosselli</w:t>
+      </w:r>
+      <w:r>
+        <w:t>. Su papel será observar al usuario de la aplicación, ver el tiempo que tarda en realizar las tareas y manejar el programa de captura de pantalla, así como el de conteo de clics.</w:t>
+      </w:r>
+    </w:p>
+    <w:p>
+      <w:pPr>
+        <w:spacing w:after="120" w:line="360" w:lineRule="auto"/>
+        <w:ind w:firstLine="708"/>
+        <w:jc w:val="both"/>
+      </w:pPr>
+      <w:r>
+        <w:t>Rol de Relación con el usuario</w:t>
+      </w:r>
+      <w:r>
+        <w:t>: Jorge Justo Vergés</w:t>
+      </w:r>
+      <w:r>
+        <w:t>. Hará las entrevistas a los usuarios de la aplicación y responderá las dudas de los mismos salvo en las fases donde no se deba para no influir en el usuario.</w:t>
+      </w:r>
+    </w:p>
+    <w:p>
+      <w:pPr>
+        <w:spacing w:after="120" w:line="360" w:lineRule="auto"/>
+        <w:ind w:firstLine="708"/>
+        <w:jc w:val="both"/>
+      </w:pPr>
+      <w:r>
+        <w:t>Rol de Coordinador: Héctor Fernández Matellanes</w:t>
+      </w:r>
+      <w:r>
+        <w:t>. Se encargará de cambiar de fase durante la ejecución de la evaluación con el usuario, controlará los tiempos y reforzará cualquiera de los roles anteriores dependiendo de las necesidades.</w:t>
+      </w:r>
     </w:p>
     <w:sectPr>
       <w:pgSz w:w="11906" w:h="16838"/>
@@ -1226,6 +1227,17 @@
       <w:contextualSpacing/>
     </w:pPr>
   </w:style>
+  <w:style w:type="character" w:styleId="Hipervnculo">
+    <w:name w:val="Hyperlink"/>
+    <w:basedOn w:val="Fuentedeprrafopredeter"/>
+    <w:uiPriority w:val="99"/>
+    <w:unhideWhenUsed/>
+    <w:rsid w:val="006D09C5"/>
+    <w:rPr>
+      <w:color w:val="0563C1" w:themeColor="hyperlink"/>
+      <w:u w:val="single"/>
+    </w:rPr>
+  </w:style>
 </w:styles>
 </file>
 
@@ -1495,7 +1507,7 @@
 </file>
 
 <file path=customXml/itemProps1.xml><?xml version="1.0" encoding="utf-8"?>
-<ds:datastoreItem xmlns:ds="http://schemas.openxmlformats.org/officeDocument/2006/customXml" ds:itemID="{DBBDD380-2557-451F-8023-8B76A40824FB}">
+<ds:datastoreItem xmlns:ds="http://schemas.openxmlformats.org/officeDocument/2006/customXml" ds:itemID="{DE7E8EC7-48D2-4B71-BEC7-4378B0D28C37}">
   <ds:schemaRefs>
     <ds:schemaRef ds:uri="http://schemas.openxmlformats.org/officeDocument/2006/bibliography"/>
   </ds:schemaRefs>

</xml_diff>